<commit_message>
Update template, fix catalan definition
</commit_message>
<xml_diff>
--- a/CP/BKDN.OneForAll.docx
+++ b/CP/BKDN.OneForAll.docx
@@ -5,7 +5,11 @@
     <w:sdt>
       <w:sdtPr>
         <w:rPr>
+          <w:rFonts w:asciiTheme="minorHAnsi" w:eastAsiaTheme="minorEastAsia" w:hAnsiTheme="minorHAnsi" w:cstheme="minorBidi"/>
           <w:color w:val="auto"/>
+          <w:sz w:val="22"/>
+          <w:szCs w:val="22"/>
+          <w:lang w:val="vi-VN" w:eastAsia="ja-JP"/>
         </w:rPr>
         <w:id w:val="-1334678778"/>
         <w:docPartObj>
@@ -15,13 +19,9 @@
       </w:sdtPr>
       <w:sdtEndPr>
         <w:rPr>
-          <w:rFonts w:asciiTheme="minorHAnsi" w:eastAsiaTheme="minorEastAsia" w:hAnsiTheme="minorHAnsi" w:cstheme="minorBidi"/>
           <w:b/>
           <w:bCs/>
           <w:noProof/>
-          <w:sz w:val="22"/>
-          <w:szCs w:val="22"/>
-          <w:lang w:val="vi-VN" w:eastAsia="ja-JP"/>
         </w:rPr>
       </w:sdtEndPr>
       <w:sdtContent>
@@ -76,13 +76,12 @@
           <w:r>
             <w:fldChar w:fldCharType="separate"/>
           </w:r>
-          <w:hyperlink w:anchor="_Toc119093062" w:history="1">
+          <w:hyperlink w:anchor="_Toc119094040" w:history="1">
             <w:r>
               <w:rPr>
                 <w:rStyle w:val="Hyperlink"/>
                 <w:rFonts w:cstheme="minorHAnsi"/>
                 <w:noProof/>
-                <w:color w:val="auto"/>
               </w:rPr>
               <w:t>1.</w:t>
             </w:r>
@@ -98,7 +97,6 @@
                 <w:rStyle w:val="Hyperlink"/>
                 <w:rFonts w:cstheme="minorHAnsi"/>
                 <w:noProof/>
-                <w:color w:val="auto"/>
               </w:rPr>
               <w:t>code.cpp</w:t>
             </w:r>
@@ -121,7 +119,7 @@
                 <w:noProof/>
                 <w:webHidden/>
               </w:rPr>
-              <w:instrText xml:space="preserve"> PAGEREF _Toc119093062 \h </w:instrText>
+              <w:instrText xml:space="preserve"> PAGEREF _Toc119094040 \h </w:instrText>
             </w:r>
             <w:r>
               <w:rPr>
@@ -164,13 +162,12 @@
               <w:lang w:val="en-US" w:eastAsia="en-US"/>
             </w:rPr>
           </w:pPr>
-          <w:hyperlink w:anchor="_Toc119093063" w:history="1">
+          <w:hyperlink w:anchor="_Toc119094041" w:history="1">
             <w:r>
               <w:rPr>
                 <w:rStyle w:val="Hyperlink"/>
                 <w:rFonts w:cstheme="minorHAnsi"/>
                 <w:noProof/>
-                <w:color w:val="auto"/>
                 <w:lang w:val="en-US" w:eastAsia="en-US"/>
               </w:rPr>
               <w:t>2.</w:t>
@@ -187,7 +184,6 @@
                 <w:rStyle w:val="Hyperlink"/>
                 <w:rFonts w:cstheme="minorHAnsi"/>
                 <w:noProof/>
-                <w:color w:val="auto"/>
                 <w:lang w:val="en-US" w:eastAsia="en-US"/>
               </w:rPr>
               <w:t>Dijkstra</w:t>
@@ -211,7 +207,7 @@
                 <w:noProof/>
                 <w:webHidden/>
               </w:rPr>
-              <w:instrText xml:space="preserve"> PAGEREF _Toc119093063 \h </w:instrText>
+              <w:instrText xml:space="preserve"> PAGEREF _Toc119094041 \h </w:instrText>
             </w:r>
             <w:r>
               <w:rPr>
@@ -254,13 +250,12 @@
               <w:lang w:val="en-US" w:eastAsia="en-US"/>
             </w:rPr>
           </w:pPr>
-          <w:hyperlink w:anchor="_Toc119093064" w:history="1">
+          <w:hyperlink w:anchor="_Toc119094042" w:history="1">
             <w:r>
               <w:rPr>
                 <w:rStyle w:val="Hyperlink"/>
                 <w:rFonts w:cstheme="minorHAnsi"/>
                 <w:noProof/>
-                <w:color w:val="auto"/>
                 <w:lang w:val="en-US" w:eastAsia="en-US"/>
               </w:rPr>
               <w:t>3.</w:t>
@@ -277,7 +272,6 @@
                 <w:rStyle w:val="Hyperlink"/>
                 <w:rFonts w:cstheme="minorHAnsi"/>
                 <w:noProof/>
-                <w:color w:val="auto"/>
                 <w:lang w:val="en-US" w:eastAsia="en-US"/>
               </w:rPr>
               <w:t>Hash</w:t>
@@ -301,97 +295,7 @@
                 <w:noProof/>
                 <w:webHidden/>
               </w:rPr>
-              <w:instrText xml:space="preserve"> PAGEREF _Toc119093064 \h </w:instrText>
-            </w:r>
-            <w:r>
-              <w:rPr>
-                <w:noProof/>
-                <w:webHidden/>
-              </w:rPr>
-            </w:r>
-            <w:r>
-              <w:rPr>
-                <w:noProof/>
-                <w:webHidden/>
-              </w:rPr>
-              <w:fldChar w:fldCharType="separate"/>
-            </w:r>
-            <w:r>
-              <w:rPr>
-                <w:noProof/>
-                <w:webHidden/>
-              </w:rPr>
-              <w:t>2</w:t>
-            </w:r>
-            <w:r>
-              <w:rPr>
-                <w:noProof/>
-                <w:webHidden/>
-              </w:rPr>
-              <w:fldChar w:fldCharType="end"/>
-            </w:r>
-          </w:hyperlink>
-        </w:p>
-        <w:p>
-          <w:pPr>
-            <w:pStyle w:val="TOC1"/>
-            <w:tabs>
-              <w:tab w:val="left" w:pos="440"/>
-              <w:tab w:val="right" w:leader="dot" w:pos="7128"/>
-            </w:tabs>
-            <w:rPr>
-              <w:noProof/>
-              <w:lang w:val="en-US" w:eastAsia="en-US"/>
-            </w:rPr>
-          </w:pPr>
-          <w:hyperlink w:anchor="_Toc119093065" w:history="1">
-            <w:r>
-              <w:rPr>
-                <w:rStyle w:val="Hyperlink"/>
-                <w:rFonts w:cstheme="minorHAnsi"/>
-                <w:noProof/>
-                <w:color w:val="auto"/>
-                <w:lang w:val="en-US" w:eastAsia="en-US"/>
-              </w:rPr>
-              <w:t>4.</w:t>
-            </w:r>
-            <w:r>
-              <w:rPr>
-                <w:noProof/>
-                <w:lang w:val="en-US" w:eastAsia="en-US"/>
-              </w:rPr>
-              <w:tab/>
-            </w:r>
-            <w:r>
-              <w:rPr>
-                <w:rStyle w:val="Hyperlink"/>
-                <w:rFonts w:cstheme="minorHAnsi"/>
-                <w:noProof/>
-                <w:color w:val="auto"/>
-                <w:lang w:val="en-US" w:eastAsia="en-US"/>
-              </w:rPr>
-              <w:t>LCA</w:t>
-            </w:r>
-            <w:r>
-              <w:rPr>
-                <w:noProof/>
-                <w:webHidden/>
-              </w:rPr>
-              <w:tab/>
-            </w:r>
-            <w:r>
-              <w:rPr>
-                <w:noProof/>
-                <w:webHidden/>
-              </w:rPr>
-              <w:fldChar w:fldCharType="begin"/>
-            </w:r>
-            <w:r>
-              <w:rPr>
-                <w:noProof/>
-                <w:webHidden/>
-              </w:rPr>
-              <w:instrText xml:space="preserve"> PAGEREF _Toc119093065 \h </w:instrText>
+              <w:instrText xml:space="preserve"> PAGEREF _Toc119094042 \h </w:instrText>
             </w:r>
             <w:r>
               <w:rPr>
@@ -434,16 +338,15 @@
               <w:lang w:val="en-US" w:eastAsia="en-US"/>
             </w:rPr>
           </w:pPr>
-          <w:hyperlink w:anchor="_Toc119093066" w:history="1">
+          <w:hyperlink w:anchor="_Toc119094043" w:history="1">
             <w:r>
               <w:rPr>
                 <w:rStyle w:val="Hyperlink"/>
                 <w:rFonts w:cstheme="minorHAnsi"/>
                 <w:noProof/>
-                <w:color w:val="auto"/>
                 <w:lang w:val="en-US" w:eastAsia="en-US"/>
               </w:rPr>
-              <w:t>5.</w:t>
+              <w:t>4.</w:t>
             </w:r>
             <w:r>
               <w:rPr>
@@ -457,10 +360,9 @@
                 <w:rStyle w:val="Hyperlink"/>
                 <w:rFonts w:cstheme="minorHAnsi"/>
                 <w:noProof/>
-                <w:color w:val="auto"/>
                 <w:lang w:val="en-US" w:eastAsia="en-US"/>
               </w:rPr>
-              <w:t>Number theory</w:t>
+              <w:t>LCA</w:t>
             </w:r>
             <w:r>
               <w:rPr>
@@ -481,7 +383,7 @@
                 <w:noProof/>
                 <w:webHidden/>
               </w:rPr>
-              <w:instrText xml:space="preserve"> PAGEREF _Toc119093066 \h </w:instrText>
+              <w:instrText xml:space="preserve"> PAGEREF _Toc119094043 \h </w:instrText>
             </w:r>
             <w:r>
               <w:rPr>
@@ -524,13 +426,100 @@
               <w:lang w:val="en-US" w:eastAsia="en-US"/>
             </w:rPr>
           </w:pPr>
-          <w:hyperlink w:anchor="_Toc119093067" w:history="1">
+          <w:hyperlink w:anchor="_Toc119094044" w:history="1">
             <w:r>
               <w:rPr>
                 <w:rStyle w:val="Hyperlink"/>
                 <w:rFonts w:cstheme="minorHAnsi"/>
                 <w:noProof/>
-                <w:color w:val="auto"/>
+                <w:lang w:val="en-US" w:eastAsia="en-US"/>
+              </w:rPr>
+              <w:t>5.</w:t>
+            </w:r>
+            <w:r>
+              <w:rPr>
+                <w:noProof/>
+                <w:lang w:val="en-US" w:eastAsia="en-US"/>
+              </w:rPr>
+              <w:tab/>
+            </w:r>
+            <w:r>
+              <w:rPr>
+                <w:rStyle w:val="Hyperlink"/>
+                <w:rFonts w:cstheme="minorHAnsi"/>
+                <w:noProof/>
+                <w:lang w:val="en-US" w:eastAsia="en-US"/>
+              </w:rPr>
+              <w:t>Number theory</w:t>
+            </w:r>
+            <w:r>
+              <w:rPr>
+                <w:noProof/>
+                <w:webHidden/>
+              </w:rPr>
+              <w:tab/>
+            </w:r>
+            <w:r>
+              <w:rPr>
+                <w:noProof/>
+                <w:webHidden/>
+              </w:rPr>
+              <w:fldChar w:fldCharType="begin"/>
+            </w:r>
+            <w:r>
+              <w:rPr>
+                <w:noProof/>
+                <w:webHidden/>
+              </w:rPr>
+              <w:instrText xml:space="preserve"> PAGEREF _Toc119094044 \h </w:instrText>
+            </w:r>
+            <w:r>
+              <w:rPr>
+                <w:noProof/>
+                <w:webHidden/>
+              </w:rPr>
+            </w:r>
+            <w:r>
+              <w:rPr>
+                <w:noProof/>
+                <w:webHidden/>
+              </w:rPr>
+              <w:fldChar w:fldCharType="separate"/>
+            </w:r>
+            <w:r>
+              <w:rPr>
+                <w:noProof/>
+                <w:webHidden/>
+              </w:rPr>
+              <w:t>5</w:t>
+            </w:r>
+            <w:r>
+              <w:rPr>
+                <w:noProof/>
+                <w:webHidden/>
+              </w:rPr>
+              <w:fldChar w:fldCharType="end"/>
+            </w:r>
+          </w:hyperlink>
+        </w:p>
+        <w:p>
+          <w:pPr>
+            <w:pStyle w:val="TOC1"/>
+            <w:tabs>
+              <w:tab w:val="left" w:pos="440"/>
+              <w:tab w:val="right" w:leader="dot" w:pos="7128"/>
+            </w:tabs>
+            <w:rPr>
+              <w:noProof/>
+              <w:lang w:val="en-US" w:eastAsia="en-US"/>
+            </w:rPr>
+          </w:pPr>
+          <w:hyperlink w:anchor="_Toc119094045" w:history="1">
+            <w:r>
+              <w:rPr>
+                <w:rStyle w:val="Hyperlink"/>
+                <w:rFonts w:cstheme="minorHAnsi"/>
+                <w:noProof/>
                 <w:lang w:val="en-US" w:eastAsia="en-US"/>
               </w:rPr>
               <w:t>6.</w:t>
@@ -547,7 +536,6 @@
                 <w:rStyle w:val="Hyperlink"/>
                 <w:rFonts w:cstheme="minorHAnsi"/>
                 <w:noProof/>
-                <w:color w:val="auto"/>
                 <w:lang w:val="en-US" w:eastAsia="en-US"/>
               </w:rPr>
               <w:t>Prim</w:t>
@@ -571,7 +559,7 @@
                 <w:noProof/>
                 <w:webHidden/>
               </w:rPr>
-              <w:instrText xml:space="preserve"> PAGEREF _Toc119093067 \h </w:instrText>
+              <w:instrText xml:space="preserve"> PAGEREF _Toc119094045 \h </w:instrText>
             </w:r>
             <w:r>
               <w:rPr>
@@ -614,13 +602,12 @@
               <w:lang w:val="en-US" w:eastAsia="en-US"/>
             </w:rPr>
           </w:pPr>
-          <w:hyperlink w:anchor="_Toc119093068" w:history="1">
+          <w:hyperlink w:anchor="_Toc119094046" w:history="1">
             <w:r>
               <w:rPr>
                 <w:rStyle w:val="Hyperlink"/>
                 <w:rFonts w:cstheme="minorHAnsi"/>
                 <w:noProof/>
-                <w:color w:val="auto"/>
                 <w:lang w:val="en-US" w:eastAsia="en-US"/>
               </w:rPr>
               <w:t>7.</w:t>
@@ -637,7 +624,6 @@
                 <w:rStyle w:val="Hyperlink"/>
                 <w:rFonts w:cstheme="minorHAnsi"/>
                 <w:noProof/>
-                <w:color w:val="auto"/>
                 <w:lang w:val="en-US" w:eastAsia="en-US"/>
               </w:rPr>
               <w:t>Lazy SegTree</w:t>
@@ -661,7 +647,7 @@
                 <w:noProof/>
                 <w:webHidden/>
               </w:rPr>
-              <w:instrText xml:space="preserve"> PAGEREF _Toc119093068 \h </w:instrText>
+              <w:instrText xml:space="preserve"> PAGEREF _Toc119094046 \h </w:instrText>
             </w:r>
             <w:r>
               <w:rPr>
@@ -681,7 +667,7 @@
                 <w:noProof/>
                 <w:webHidden/>
               </w:rPr>
-              <w:t>7</w:t>
+              <w:t>8</w:t>
             </w:r>
             <w:r>
               <w:rPr>
@@ -704,13 +690,12 @@
               <w:lang w:val="en-US" w:eastAsia="en-US"/>
             </w:rPr>
           </w:pPr>
-          <w:hyperlink w:anchor="_Toc119093069" w:history="1">
+          <w:hyperlink w:anchor="_Toc119094047" w:history="1">
             <w:r>
               <w:rPr>
                 <w:rStyle w:val="Hyperlink"/>
                 <w:rFonts w:cstheme="minorHAnsi"/>
                 <w:noProof/>
-                <w:color w:val="auto"/>
                 <w:lang w:val="en-US" w:eastAsia="en-US"/>
               </w:rPr>
               <w:t>8.</w:t>
@@ -727,7 +712,6 @@
                 <w:rStyle w:val="Hyperlink"/>
                 <w:rFonts w:cstheme="minorHAnsi"/>
                 <w:noProof/>
-                <w:color w:val="auto"/>
                 <w:lang w:val="en-US" w:eastAsia="en-US"/>
               </w:rPr>
               <w:t>Tarjan</w:t>
@@ -751,97 +735,7 @@
                 <w:noProof/>
                 <w:webHidden/>
               </w:rPr>
-              <w:instrText xml:space="preserve"> PAGEREF _Toc119093069 \h </w:instrText>
-            </w:r>
-            <w:r>
-              <w:rPr>
-                <w:noProof/>
-                <w:webHidden/>
-              </w:rPr>
-            </w:r>
-            <w:r>
-              <w:rPr>
-                <w:noProof/>
-                <w:webHidden/>
-              </w:rPr>
-              <w:fldChar w:fldCharType="separate"/>
-            </w:r>
-            <w:r>
-              <w:rPr>
-                <w:noProof/>
-                <w:webHidden/>
-              </w:rPr>
-              <w:t>9</w:t>
-            </w:r>
-            <w:r>
-              <w:rPr>
-                <w:noProof/>
-                <w:webHidden/>
-              </w:rPr>
-              <w:fldChar w:fldCharType="end"/>
-            </w:r>
-          </w:hyperlink>
-        </w:p>
-        <w:p>
-          <w:pPr>
-            <w:pStyle w:val="TOC1"/>
-            <w:tabs>
-              <w:tab w:val="left" w:pos="440"/>
-              <w:tab w:val="right" w:leader="dot" w:pos="7128"/>
-            </w:tabs>
-            <w:rPr>
-              <w:noProof/>
-              <w:lang w:val="en-US" w:eastAsia="en-US"/>
-            </w:rPr>
-          </w:pPr>
-          <w:hyperlink w:anchor="_Toc119093070" w:history="1">
-            <w:r>
-              <w:rPr>
-                <w:rStyle w:val="Hyperlink"/>
-                <w:rFonts w:cstheme="minorHAnsi"/>
-                <w:noProof/>
-                <w:color w:val="auto"/>
-                <w:lang w:val="en-US" w:eastAsia="en-US"/>
-              </w:rPr>
-              <w:t>9.</w:t>
-            </w:r>
-            <w:r>
-              <w:rPr>
-                <w:noProof/>
-                <w:lang w:val="en-US" w:eastAsia="en-US"/>
-              </w:rPr>
-              <w:tab/>
-            </w:r>
-            <w:r>
-              <w:rPr>
-                <w:rStyle w:val="Hyperlink"/>
-                <w:rFonts w:cstheme="minorHAnsi"/>
-                <w:noProof/>
-                <w:color w:val="auto"/>
-                <w:lang w:val="en-US" w:eastAsia="en-US"/>
-              </w:rPr>
-              <w:t>Z func</w:t>
-            </w:r>
-            <w:r>
-              <w:rPr>
-                <w:noProof/>
-                <w:webHidden/>
-              </w:rPr>
-              <w:tab/>
-            </w:r>
-            <w:r>
-              <w:rPr>
-                <w:noProof/>
-                <w:webHidden/>
-              </w:rPr>
-              <w:fldChar w:fldCharType="begin"/>
-            </w:r>
-            <w:r>
-              <w:rPr>
-                <w:noProof/>
-                <w:webHidden/>
-              </w:rPr>
-              <w:instrText xml:space="preserve"> PAGEREF _Toc119093070 \h </w:instrText>
+              <w:instrText xml:space="preserve"> PAGEREF _Toc119094047 \h </w:instrText>
             </w:r>
             <w:r>
               <w:rPr>
@@ -876,7 +770,7 @@
           <w:pPr>
             <w:pStyle w:val="TOC1"/>
             <w:tabs>
-              <w:tab w:val="left" w:pos="660"/>
+              <w:tab w:val="left" w:pos="440"/>
               <w:tab w:val="right" w:leader="dot" w:pos="7128"/>
             </w:tabs>
             <w:rPr>
@@ -884,16 +778,15 @@
               <w:lang w:val="en-US" w:eastAsia="en-US"/>
             </w:rPr>
           </w:pPr>
-          <w:hyperlink w:anchor="_Toc119093071" w:history="1">
+          <w:hyperlink w:anchor="_Toc119094048" w:history="1">
             <w:r>
               <w:rPr>
                 <w:rStyle w:val="Hyperlink"/>
                 <w:rFonts w:cstheme="minorHAnsi"/>
                 <w:noProof/>
-                <w:color w:val="auto"/>
                 <w:lang w:val="en-US" w:eastAsia="en-US"/>
               </w:rPr>
-              <w:t>10.</w:t>
+              <w:t>9.</w:t>
             </w:r>
             <w:r>
               <w:rPr>
@@ -907,10 +800,9 @@
                 <w:rStyle w:val="Hyperlink"/>
                 <w:rFonts w:cstheme="minorHAnsi"/>
                 <w:noProof/>
-                <w:color w:val="auto"/>
                 <w:lang w:val="en-US" w:eastAsia="en-US"/>
               </w:rPr>
-              <w:t>KMP</w:t>
+              <w:t>Z func</w:t>
             </w:r>
             <w:r>
               <w:rPr>
@@ -931,97 +823,7 @@
                 <w:noProof/>
                 <w:webHidden/>
               </w:rPr>
-              <w:instrText xml:space="preserve"> PAGEREF _Toc119093071 \h </w:instrText>
-            </w:r>
-            <w:r>
-              <w:rPr>
-                <w:noProof/>
-                <w:webHidden/>
-              </w:rPr>
-            </w:r>
-            <w:r>
-              <w:rPr>
-                <w:noProof/>
-                <w:webHidden/>
-              </w:rPr>
-              <w:fldChar w:fldCharType="separate"/>
-            </w:r>
-            <w:r>
-              <w:rPr>
-                <w:noProof/>
-                <w:webHidden/>
-              </w:rPr>
-              <w:t>10</w:t>
-            </w:r>
-            <w:r>
-              <w:rPr>
-                <w:noProof/>
-                <w:webHidden/>
-              </w:rPr>
-              <w:fldChar w:fldCharType="end"/>
-            </w:r>
-          </w:hyperlink>
-        </w:p>
-        <w:p>
-          <w:pPr>
-            <w:pStyle w:val="TOC1"/>
-            <w:tabs>
-              <w:tab w:val="left" w:pos="660"/>
-              <w:tab w:val="right" w:leader="dot" w:pos="7128"/>
-            </w:tabs>
-            <w:rPr>
-              <w:noProof/>
-              <w:lang w:val="en-US" w:eastAsia="en-US"/>
-            </w:rPr>
-          </w:pPr>
-          <w:hyperlink w:anchor="_Toc119093072" w:history="1">
-            <w:r>
-              <w:rPr>
-                <w:rStyle w:val="Hyperlink"/>
-                <w:rFonts w:cstheme="minorHAnsi"/>
-                <w:noProof/>
-                <w:color w:val="auto"/>
-                <w:lang w:val="en-US" w:eastAsia="en-US"/>
-              </w:rPr>
-              <w:t>11.</w:t>
-            </w:r>
-            <w:r>
-              <w:rPr>
-                <w:noProof/>
-                <w:lang w:val="en-US" w:eastAsia="en-US"/>
-              </w:rPr>
-              <w:tab/>
-            </w:r>
-            <w:r>
-              <w:rPr>
-                <w:rStyle w:val="Hyperlink"/>
-                <w:rFonts w:cstheme="minorHAnsi"/>
-                <w:noProof/>
-                <w:color w:val="auto"/>
-                <w:lang w:val="en-US" w:eastAsia="en-US"/>
-              </w:rPr>
-              <w:t>Suffix array</w:t>
-            </w:r>
-            <w:r>
-              <w:rPr>
-                <w:noProof/>
-                <w:webHidden/>
-              </w:rPr>
-              <w:tab/>
-            </w:r>
-            <w:r>
-              <w:rPr>
-                <w:noProof/>
-                <w:webHidden/>
-              </w:rPr>
-              <w:fldChar w:fldCharType="begin"/>
-            </w:r>
-            <w:r>
-              <w:rPr>
-                <w:noProof/>
-                <w:webHidden/>
-              </w:rPr>
-              <w:instrText xml:space="preserve"> PAGEREF _Toc119093072 \h </w:instrText>
+              <w:instrText xml:space="preserve"> PAGEREF _Toc119094048 \h </w:instrText>
             </w:r>
             <w:r>
               <w:rPr>
@@ -1064,16 +866,15 @@
               <w:lang w:val="en-US" w:eastAsia="en-US"/>
             </w:rPr>
           </w:pPr>
-          <w:hyperlink w:anchor="_Toc119093073" w:history="1">
+          <w:hyperlink w:anchor="_Toc119094049" w:history="1">
             <w:r>
               <w:rPr>
                 <w:rStyle w:val="Hyperlink"/>
                 <w:rFonts w:cstheme="minorHAnsi"/>
                 <w:noProof/>
-                <w:color w:val="auto"/>
                 <w:lang w:val="en-US" w:eastAsia="en-US"/>
               </w:rPr>
-              <w:t>12.</w:t>
+              <w:t>10.</w:t>
             </w:r>
             <w:r>
               <w:rPr>
@@ -1087,10 +888,9 @@
                 <w:rStyle w:val="Hyperlink"/>
                 <w:rFonts w:cstheme="minorHAnsi"/>
                 <w:noProof/>
-                <w:color w:val="auto"/>
                 <w:lang w:val="en-US" w:eastAsia="en-US"/>
               </w:rPr>
-              <w:t>Convex hull and some geometry</w:t>
+              <w:t>KMP</w:t>
             </w:r>
             <w:r>
               <w:rPr>
@@ -1111,7 +911,7 @@
                 <w:noProof/>
                 <w:webHidden/>
               </w:rPr>
-              <w:instrText xml:space="preserve"> PAGEREF _Toc119093073 \h </w:instrText>
+              <w:instrText xml:space="preserve"> PAGEREF _Toc119094049 \h </w:instrText>
             </w:r>
             <w:r>
               <w:rPr>
@@ -1154,13 +954,188 @@
               <w:lang w:val="en-US" w:eastAsia="en-US"/>
             </w:rPr>
           </w:pPr>
-          <w:hyperlink w:anchor="_Toc119093074" w:history="1">
+          <w:hyperlink w:anchor="_Toc119094050" w:history="1">
             <w:r>
               <w:rPr>
                 <w:rStyle w:val="Hyperlink"/>
                 <w:rFonts w:cstheme="minorHAnsi"/>
                 <w:noProof/>
-                <w:color w:val="auto"/>
+                <w:lang w:val="en-US" w:eastAsia="en-US"/>
+              </w:rPr>
+              <w:t>11.</w:t>
+            </w:r>
+            <w:r>
+              <w:rPr>
+                <w:noProof/>
+                <w:lang w:val="en-US" w:eastAsia="en-US"/>
+              </w:rPr>
+              <w:tab/>
+            </w:r>
+            <w:r>
+              <w:rPr>
+                <w:rStyle w:val="Hyperlink"/>
+                <w:rFonts w:cstheme="minorHAnsi"/>
+                <w:noProof/>
+                <w:lang w:val="en-US" w:eastAsia="en-US"/>
+              </w:rPr>
+              <w:t>Suffix array</w:t>
+            </w:r>
+            <w:r>
+              <w:rPr>
+                <w:noProof/>
+                <w:webHidden/>
+              </w:rPr>
+              <w:tab/>
+            </w:r>
+            <w:r>
+              <w:rPr>
+                <w:noProof/>
+                <w:webHidden/>
+              </w:rPr>
+              <w:fldChar w:fldCharType="begin"/>
+            </w:r>
+            <w:r>
+              <w:rPr>
+                <w:noProof/>
+                <w:webHidden/>
+              </w:rPr>
+              <w:instrText xml:space="preserve"> PAGEREF _Toc119094050 \h </w:instrText>
+            </w:r>
+            <w:r>
+              <w:rPr>
+                <w:noProof/>
+                <w:webHidden/>
+              </w:rPr>
+            </w:r>
+            <w:r>
+              <w:rPr>
+                <w:noProof/>
+                <w:webHidden/>
+              </w:rPr>
+              <w:fldChar w:fldCharType="separate"/>
+            </w:r>
+            <w:r>
+              <w:rPr>
+                <w:noProof/>
+                <w:webHidden/>
+              </w:rPr>
+              <w:t>11</w:t>
+            </w:r>
+            <w:r>
+              <w:rPr>
+                <w:noProof/>
+                <w:webHidden/>
+              </w:rPr>
+              <w:fldChar w:fldCharType="end"/>
+            </w:r>
+          </w:hyperlink>
+        </w:p>
+        <w:p>
+          <w:pPr>
+            <w:pStyle w:val="TOC1"/>
+            <w:tabs>
+              <w:tab w:val="left" w:pos="660"/>
+              <w:tab w:val="right" w:leader="dot" w:pos="7128"/>
+            </w:tabs>
+            <w:rPr>
+              <w:noProof/>
+              <w:lang w:val="en-US" w:eastAsia="en-US"/>
+            </w:rPr>
+          </w:pPr>
+          <w:hyperlink w:anchor="_Toc119094051" w:history="1">
+            <w:r>
+              <w:rPr>
+                <w:rStyle w:val="Hyperlink"/>
+                <w:rFonts w:cstheme="minorHAnsi"/>
+                <w:noProof/>
+                <w:lang w:val="en-US" w:eastAsia="en-US"/>
+              </w:rPr>
+              <w:t>12.</w:t>
+            </w:r>
+            <w:r>
+              <w:rPr>
+                <w:noProof/>
+                <w:lang w:val="en-US" w:eastAsia="en-US"/>
+              </w:rPr>
+              <w:tab/>
+            </w:r>
+            <w:r>
+              <w:rPr>
+                <w:rStyle w:val="Hyperlink"/>
+                <w:rFonts w:cstheme="minorHAnsi"/>
+                <w:noProof/>
+                <w:lang w:val="en-US" w:eastAsia="en-US"/>
+              </w:rPr>
+              <w:t>Convex hull and some geometry</w:t>
+            </w:r>
+            <w:r>
+              <w:rPr>
+                <w:noProof/>
+                <w:webHidden/>
+              </w:rPr>
+              <w:tab/>
+            </w:r>
+            <w:r>
+              <w:rPr>
+                <w:noProof/>
+                <w:webHidden/>
+              </w:rPr>
+              <w:fldChar w:fldCharType="begin"/>
+            </w:r>
+            <w:r>
+              <w:rPr>
+                <w:noProof/>
+                <w:webHidden/>
+              </w:rPr>
+              <w:instrText xml:space="preserve"> PAGEREF _Toc119094051 \h </w:instrText>
+            </w:r>
+            <w:r>
+              <w:rPr>
+                <w:noProof/>
+                <w:webHidden/>
+              </w:rPr>
+            </w:r>
+            <w:r>
+              <w:rPr>
+                <w:noProof/>
+                <w:webHidden/>
+              </w:rPr>
+              <w:fldChar w:fldCharType="separate"/>
+            </w:r>
+            <w:r>
+              <w:rPr>
+                <w:noProof/>
+                <w:webHidden/>
+              </w:rPr>
+              <w:t>11</w:t>
+            </w:r>
+            <w:r>
+              <w:rPr>
+                <w:noProof/>
+                <w:webHidden/>
+              </w:rPr>
+              <w:fldChar w:fldCharType="end"/>
+            </w:r>
+          </w:hyperlink>
+        </w:p>
+        <w:p>
+          <w:pPr>
+            <w:pStyle w:val="TOC1"/>
+            <w:tabs>
+              <w:tab w:val="left" w:pos="660"/>
+              <w:tab w:val="right" w:leader="dot" w:pos="7128"/>
+            </w:tabs>
+            <w:rPr>
+              <w:noProof/>
+              <w:lang w:val="en-US" w:eastAsia="en-US"/>
+            </w:rPr>
+          </w:pPr>
+          <w:hyperlink w:anchor="_Toc119094052" w:history="1">
+            <w:r>
+              <w:rPr>
+                <w:rStyle w:val="Hyperlink"/>
+                <w:rFonts w:cstheme="minorHAnsi"/>
+                <w:noProof/>
                 <w:lang w:val="en-US" w:eastAsia="en-US"/>
               </w:rPr>
               <w:t>13.</w:t>
@@ -1177,7 +1152,6 @@
                 <w:rStyle w:val="Hyperlink"/>
                 <w:rFonts w:cstheme="minorHAnsi"/>
                 <w:noProof/>
-                <w:color w:val="auto"/>
                 <w:lang w:val="en-US" w:eastAsia="en-US"/>
               </w:rPr>
               <w:t>Find bridge</w:t>
@@ -1201,7 +1175,7 @@
                 <w:noProof/>
                 <w:webHidden/>
               </w:rPr>
-              <w:instrText xml:space="preserve"> PAGEREF _Toc119093074 \h </w:instrText>
+              <w:instrText xml:space="preserve"> PAGEREF _Toc119094052 \h </w:instrText>
             </w:r>
             <w:r>
               <w:rPr>
@@ -1244,13 +1218,12 @@
               <w:lang w:val="en-US" w:eastAsia="en-US"/>
             </w:rPr>
           </w:pPr>
-          <w:hyperlink w:anchor="_Toc119093075" w:history="1">
+          <w:hyperlink w:anchor="_Toc119094053" w:history="1">
             <w:r>
               <w:rPr>
                 <w:rStyle w:val="Hyperlink"/>
                 <w:rFonts w:cstheme="minorHAnsi"/>
                 <w:noProof/>
-                <w:color w:val="auto"/>
                 <w:lang w:val="en-US" w:eastAsia="en-US"/>
               </w:rPr>
               <w:t>14.</w:t>
@@ -1267,7 +1240,6 @@
                 <w:rStyle w:val="Hyperlink"/>
                 <w:rFonts w:cstheme="minorHAnsi"/>
                 <w:noProof/>
-                <w:color w:val="auto"/>
                 <w:lang w:val="en-US" w:eastAsia="en-US"/>
               </w:rPr>
               <w:t>Find cut points</w:t>
@@ -1291,97 +1263,7 @@
                 <w:noProof/>
                 <w:webHidden/>
               </w:rPr>
-              <w:instrText xml:space="preserve"> PAGEREF _Toc119093075 \h </w:instrText>
-            </w:r>
-            <w:r>
-              <w:rPr>
-                <w:noProof/>
-                <w:webHidden/>
-              </w:rPr>
-            </w:r>
-            <w:r>
-              <w:rPr>
-                <w:noProof/>
-                <w:webHidden/>
-              </w:rPr>
-              <w:fldChar w:fldCharType="separate"/>
-            </w:r>
-            <w:r>
-              <w:rPr>
-                <w:noProof/>
-                <w:webHidden/>
-              </w:rPr>
-              <w:t>12</w:t>
-            </w:r>
-            <w:r>
-              <w:rPr>
-                <w:noProof/>
-                <w:webHidden/>
-              </w:rPr>
-              <w:fldChar w:fldCharType="end"/>
-            </w:r>
-          </w:hyperlink>
-        </w:p>
-        <w:p>
-          <w:pPr>
-            <w:pStyle w:val="TOC1"/>
-            <w:tabs>
-              <w:tab w:val="left" w:pos="660"/>
-              <w:tab w:val="right" w:leader="dot" w:pos="7128"/>
-            </w:tabs>
-            <w:rPr>
-              <w:noProof/>
-              <w:lang w:val="en-US" w:eastAsia="en-US"/>
-            </w:rPr>
-          </w:pPr>
-          <w:hyperlink w:anchor="_Toc119093076" w:history="1">
-            <w:r>
-              <w:rPr>
-                <w:rStyle w:val="Hyperlink"/>
-                <w:rFonts w:cstheme="minorHAnsi"/>
-                <w:noProof/>
-                <w:color w:val="auto"/>
-                <w:lang w:val="en-US" w:eastAsia="en-US"/>
-              </w:rPr>
-              <w:t>15.</w:t>
-            </w:r>
-            <w:r>
-              <w:rPr>
-                <w:noProof/>
-                <w:lang w:val="en-US" w:eastAsia="en-US"/>
-              </w:rPr>
-              <w:tab/>
-            </w:r>
-            <w:r>
-              <w:rPr>
-                <w:rStyle w:val="Hyperlink"/>
-                <w:rFonts w:cstheme="minorHAnsi"/>
-                <w:noProof/>
-                <w:color w:val="auto"/>
-                <w:lang w:val="en-US" w:eastAsia="en-US"/>
-              </w:rPr>
-              <w:t>Ternary search</w:t>
-            </w:r>
-            <w:r>
-              <w:rPr>
-                <w:noProof/>
-                <w:webHidden/>
-              </w:rPr>
-              <w:tab/>
-            </w:r>
-            <w:r>
-              <w:rPr>
-                <w:noProof/>
-                <w:webHidden/>
-              </w:rPr>
-              <w:fldChar w:fldCharType="begin"/>
-            </w:r>
-            <w:r>
-              <w:rPr>
-                <w:noProof/>
-                <w:webHidden/>
-              </w:rPr>
-              <w:instrText xml:space="preserve"> PAGEREF _Toc119093076 \h </w:instrText>
+              <w:instrText xml:space="preserve"> PAGEREF _Toc119094053 \h </w:instrText>
             </w:r>
             <w:r>
               <w:rPr>
@@ -1424,16 +1306,15 @@
               <w:lang w:val="en-US" w:eastAsia="en-US"/>
             </w:rPr>
           </w:pPr>
-          <w:hyperlink w:anchor="_Toc119093077" w:history="1">
+          <w:hyperlink w:anchor="_Toc119094054" w:history="1">
             <w:r>
               <w:rPr>
                 <w:rStyle w:val="Hyperlink"/>
                 <w:rFonts w:cstheme="minorHAnsi"/>
                 <w:noProof/>
-                <w:color w:val="auto"/>
                 <w:lang w:val="en-US" w:eastAsia="en-US"/>
               </w:rPr>
-              <w:t>16.</w:t>
+              <w:t>15.</w:t>
             </w:r>
             <w:r>
               <w:rPr>
@@ -1447,10 +1328,9 @@
                 <w:rStyle w:val="Hyperlink"/>
                 <w:rFonts w:cstheme="minorHAnsi"/>
                 <w:noProof/>
-                <w:color w:val="auto"/>
                 <w:lang w:val="en-US" w:eastAsia="en-US"/>
               </w:rPr>
-              <w:t>Sweep line – closest point</w:t>
+              <w:t>Ternary search</w:t>
             </w:r>
             <w:r>
               <w:rPr>
@@ -1471,97 +1351,7 @@
                 <w:noProof/>
                 <w:webHidden/>
               </w:rPr>
-              <w:instrText xml:space="preserve"> PAGEREF _Toc119093077 \h </w:instrText>
-            </w:r>
-            <w:r>
-              <w:rPr>
-                <w:noProof/>
-                <w:webHidden/>
-              </w:rPr>
-            </w:r>
-            <w:r>
-              <w:rPr>
-                <w:noProof/>
-                <w:webHidden/>
-              </w:rPr>
-              <w:fldChar w:fldCharType="separate"/>
-            </w:r>
-            <w:r>
-              <w:rPr>
-                <w:noProof/>
-                <w:webHidden/>
-              </w:rPr>
-              <w:t>13</w:t>
-            </w:r>
-            <w:r>
-              <w:rPr>
-                <w:noProof/>
-                <w:webHidden/>
-              </w:rPr>
-              <w:fldChar w:fldCharType="end"/>
-            </w:r>
-          </w:hyperlink>
-        </w:p>
-        <w:p>
-          <w:pPr>
-            <w:pStyle w:val="TOC1"/>
-            <w:tabs>
-              <w:tab w:val="left" w:pos="660"/>
-              <w:tab w:val="right" w:leader="dot" w:pos="7128"/>
-            </w:tabs>
-            <w:rPr>
-              <w:noProof/>
-              <w:lang w:val="en-US" w:eastAsia="en-US"/>
-            </w:rPr>
-          </w:pPr>
-          <w:hyperlink w:anchor="_Toc119093078" w:history="1">
-            <w:r>
-              <w:rPr>
-                <w:rStyle w:val="Hyperlink"/>
-                <w:rFonts w:cstheme="minorHAnsi"/>
-                <w:noProof/>
-                <w:color w:val="auto"/>
-                <w:lang w:val="en-US" w:eastAsia="en-US"/>
-              </w:rPr>
-              <w:t>17.</w:t>
-            </w:r>
-            <w:r>
-              <w:rPr>
-                <w:noProof/>
-                <w:lang w:val="en-US" w:eastAsia="en-US"/>
-              </w:rPr>
-              <w:tab/>
-            </w:r>
-            <w:r>
-              <w:rPr>
-                <w:rStyle w:val="Hyperlink"/>
-                <w:rFonts w:cstheme="minorHAnsi"/>
-                <w:noProof/>
-                <w:color w:val="auto"/>
-                <w:lang w:val="en-US" w:eastAsia="en-US"/>
-              </w:rPr>
-              <w:t>Big prime test</w:t>
-            </w:r>
-            <w:r>
-              <w:rPr>
-                <w:noProof/>
-                <w:webHidden/>
-              </w:rPr>
-              <w:tab/>
-            </w:r>
-            <w:r>
-              <w:rPr>
-                <w:noProof/>
-                <w:webHidden/>
-              </w:rPr>
-              <w:fldChar w:fldCharType="begin"/>
-            </w:r>
-            <w:r>
-              <w:rPr>
-                <w:noProof/>
-                <w:webHidden/>
-              </w:rPr>
-              <w:instrText xml:space="preserve"> PAGEREF _Toc119093078 \h </w:instrText>
+              <w:instrText xml:space="preserve"> PAGEREF _Toc119094054 \h </w:instrText>
             </w:r>
             <w:r>
               <w:rPr>
@@ -1604,13 +1394,188 @@
               <w:lang w:val="en-US" w:eastAsia="en-US"/>
             </w:rPr>
           </w:pPr>
-          <w:hyperlink w:anchor="_Toc119093079" w:history="1">
+          <w:hyperlink w:anchor="_Toc119094055" w:history="1">
             <w:r>
               <w:rPr>
                 <w:rStyle w:val="Hyperlink"/>
                 <w:rFonts w:cstheme="minorHAnsi"/>
                 <w:noProof/>
-                <w:color w:val="auto"/>
+                <w:lang w:val="en-US" w:eastAsia="en-US"/>
+              </w:rPr>
+              <w:t>16.</w:t>
+            </w:r>
+            <w:r>
+              <w:rPr>
+                <w:noProof/>
+                <w:lang w:val="en-US" w:eastAsia="en-US"/>
+              </w:rPr>
+              <w:tab/>
+            </w:r>
+            <w:r>
+              <w:rPr>
+                <w:rStyle w:val="Hyperlink"/>
+                <w:rFonts w:cstheme="minorHAnsi"/>
+                <w:noProof/>
+                <w:lang w:val="en-US" w:eastAsia="en-US"/>
+              </w:rPr>
+              <w:t>Sweep line – closest point</w:t>
+            </w:r>
+            <w:r>
+              <w:rPr>
+                <w:noProof/>
+                <w:webHidden/>
+              </w:rPr>
+              <w:tab/>
+            </w:r>
+            <w:r>
+              <w:rPr>
+                <w:noProof/>
+                <w:webHidden/>
+              </w:rPr>
+              <w:fldChar w:fldCharType="begin"/>
+            </w:r>
+            <w:r>
+              <w:rPr>
+                <w:noProof/>
+                <w:webHidden/>
+              </w:rPr>
+              <w:instrText xml:space="preserve"> PAGEREF _Toc119094055 \h </w:instrText>
+            </w:r>
+            <w:r>
+              <w:rPr>
+                <w:noProof/>
+                <w:webHidden/>
+              </w:rPr>
+            </w:r>
+            <w:r>
+              <w:rPr>
+                <w:noProof/>
+                <w:webHidden/>
+              </w:rPr>
+              <w:fldChar w:fldCharType="separate"/>
+            </w:r>
+            <w:r>
+              <w:rPr>
+                <w:noProof/>
+                <w:webHidden/>
+              </w:rPr>
+              <w:t>14</w:t>
+            </w:r>
+            <w:r>
+              <w:rPr>
+                <w:noProof/>
+                <w:webHidden/>
+              </w:rPr>
+              <w:fldChar w:fldCharType="end"/>
+            </w:r>
+          </w:hyperlink>
+        </w:p>
+        <w:p>
+          <w:pPr>
+            <w:pStyle w:val="TOC1"/>
+            <w:tabs>
+              <w:tab w:val="left" w:pos="660"/>
+              <w:tab w:val="right" w:leader="dot" w:pos="7128"/>
+            </w:tabs>
+            <w:rPr>
+              <w:noProof/>
+              <w:lang w:val="en-US" w:eastAsia="en-US"/>
+            </w:rPr>
+          </w:pPr>
+          <w:hyperlink w:anchor="_Toc119094056" w:history="1">
+            <w:r>
+              <w:rPr>
+                <w:rStyle w:val="Hyperlink"/>
+                <w:rFonts w:cstheme="minorHAnsi"/>
+                <w:noProof/>
+                <w:lang w:val="en-US" w:eastAsia="en-US"/>
+              </w:rPr>
+              <w:t>17.</w:t>
+            </w:r>
+            <w:r>
+              <w:rPr>
+                <w:noProof/>
+                <w:lang w:val="en-US" w:eastAsia="en-US"/>
+              </w:rPr>
+              <w:tab/>
+            </w:r>
+            <w:r>
+              <w:rPr>
+                <w:rStyle w:val="Hyperlink"/>
+                <w:rFonts w:cstheme="minorHAnsi"/>
+                <w:noProof/>
+                <w:lang w:val="en-US" w:eastAsia="en-US"/>
+              </w:rPr>
+              <w:t>Big prime test</w:t>
+            </w:r>
+            <w:r>
+              <w:rPr>
+                <w:noProof/>
+                <w:webHidden/>
+              </w:rPr>
+              <w:tab/>
+            </w:r>
+            <w:r>
+              <w:rPr>
+                <w:noProof/>
+                <w:webHidden/>
+              </w:rPr>
+              <w:fldChar w:fldCharType="begin"/>
+            </w:r>
+            <w:r>
+              <w:rPr>
+                <w:noProof/>
+                <w:webHidden/>
+              </w:rPr>
+              <w:instrText xml:space="preserve"> PAGEREF _Toc119094056 \h </w:instrText>
+            </w:r>
+            <w:r>
+              <w:rPr>
+                <w:noProof/>
+                <w:webHidden/>
+              </w:rPr>
+            </w:r>
+            <w:r>
+              <w:rPr>
+                <w:noProof/>
+                <w:webHidden/>
+              </w:rPr>
+              <w:fldChar w:fldCharType="separate"/>
+            </w:r>
+            <w:r>
+              <w:rPr>
+                <w:noProof/>
+                <w:webHidden/>
+              </w:rPr>
+              <w:t>15</w:t>
+            </w:r>
+            <w:r>
+              <w:rPr>
+                <w:noProof/>
+                <w:webHidden/>
+              </w:rPr>
+              <w:fldChar w:fldCharType="end"/>
+            </w:r>
+          </w:hyperlink>
+        </w:p>
+        <w:p>
+          <w:pPr>
+            <w:pStyle w:val="TOC1"/>
+            <w:tabs>
+              <w:tab w:val="left" w:pos="660"/>
+              <w:tab w:val="right" w:leader="dot" w:pos="7128"/>
+            </w:tabs>
+            <w:rPr>
+              <w:noProof/>
+              <w:lang w:val="en-US" w:eastAsia="en-US"/>
+            </w:rPr>
+          </w:pPr>
+          <w:hyperlink w:anchor="_Toc119094057" w:history="1">
+            <w:r>
+              <w:rPr>
+                <w:rStyle w:val="Hyperlink"/>
+                <w:rFonts w:cstheme="minorHAnsi"/>
+                <w:noProof/>
                 <w:lang w:val="en-US" w:eastAsia="en-US"/>
               </w:rPr>
               <w:t>18.</w:t>
@@ -1627,7 +1592,6 @@
                 <w:rStyle w:val="Hyperlink"/>
                 <w:rFonts w:cstheme="minorHAnsi"/>
                 <w:noProof/>
-                <w:color w:val="auto"/>
                 <w:lang w:val="en-US" w:eastAsia="en-US"/>
               </w:rPr>
               <w:t>Testing</w:t>
@@ -1651,7 +1615,7 @@
                 <w:noProof/>
                 <w:webHidden/>
               </w:rPr>
-              <w:instrText xml:space="preserve"> PAGEREF _Toc119093079 \h </w:instrText>
+              <w:instrText xml:space="preserve"> PAGEREF _Toc119094057 \h </w:instrText>
             </w:r>
             <w:r>
               <w:rPr>
@@ -1694,13 +1658,12 @@
               <w:lang w:val="en-US" w:eastAsia="en-US"/>
             </w:rPr>
           </w:pPr>
-          <w:hyperlink w:anchor="_Toc119093080" w:history="1">
+          <w:hyperlink w:anchor="_Toc119094058" w:history="1">
             <w:r>
               <w:rPr>
                 <w:rStyle w:val="Hyperlink"/>
                 <w:rFonts w:cstheme="minorHAnsi"/>
                 <w:noProof/>
-                <w:color w:val="auto"/>
                 <w:lang w:val="en-US" w:eastAsia="en-US"/>
               </w:rPr>
               <w:t>19.</w:t>
@@ -1717,7 +1680,6 @@
                 <w:rStyle w:val="Hyperlink"/>
                 <w:rFonts w:cstheme="minorHAnsi"/>
                 <w:noProof/>
-                <w:color w:val="auto"/>
                 <w:lang w:val="en-US" w:eastAsia="en-US"/>
               </w:rPr>
               <w:t>HLD</w:t>
@@ -1741,7 +1703,7 @@
                 <w:noProof/>
                 <w:webHidden/>
               </w:rPr>
-              <w:instrText xml:space="preserve"> PAGEREF _Toc119093080 \h </w:instrText>
+              <w:instrText xml:space="preserve"> PAGEREF _Toc119094058 \h </w:instrText>
             </w:r>
             <w:r>
               <w:rPr>
@@ -1784,13 +1746,12 @@
               <w:lang w:val="en-US" w:eastAsia="en-US"/>
             </w:rPr>
           </w:pPr>
-          <w:hyperlink w:anchor="_Toc119093081" w:history="1">
+          <w:hyperlink w:anchor="_Toc119094059" w:history="1">
             <w:r>
               <w:rPr>
                 <w:rStyle w:val="Hyperlink"/>
                 <w:rFonts w:cstheme="minorHAnsi"/>
                 <w:noProof/>
-                <w:color w:val="auto"/>
                 <w:lang w:val="en-US" w:eastAsia="en-US"/>
               </w:rPr>
               <w:t>20.</w:t>
@@ -1807,7 +1768,6 @@
                 <w:rStyle w:val="Hyperlink"/>
                 <w:rFonts w:cstheme="minorHAnsi"/>
                 <w:noProof/>
-                <w:color w:val="auto"/>
                 <w:lang w:val="en-US" w:eastAsia="en-US"/>
               </w:rPr>
               <w:t>Theorems</w:t>
@@ -1831,7 +1791,7 @@
                 <w:noProof/>
                 <w:webHidden/>
               </w:rPr>
-              <w:instrText xml:space="preserve"> PAGEREF _Toc119093081 \h </w:instrText>
+              <w:instrText xml:space="preserve"> PAGEREF _Toc119094059 \h </w:instrText>
             </w:r>
             <w:r>
               <w:rPr>
@@ -1901,7 +1861,7 @@
         </w:rPr>
       </w:pPr>
       <w:bookmarkStart w:id="0" w:name="_Toc119092988"/>
-      <w:bookmarkStart w:id="1" w:name="_Toc119093062"/>
+      <w:bookmarkStart w:id="1" w:name="_Toc119094040"/>
       <w:r>
         <w:rPr>
           <w:rFonts w:asciiTheme="minorHAnsi" w:hAnsiTheme="minorHAnsi" w:cstheme="minorHAnsi"/>
@@ -2911,7 +2871,7 @@
         </w:rPr>
       </w:pPr>
       <w:bookmarkStart w:id="2" w:name="_Toc119092989"/>
-      <w:bookmarkStart w:id="3" w:name="_Toc119093063"/>
+      <w:bookmarkStart w:id="3" w:name="_Toc119094041"/>
       <w:r>
         <w:rPr>
           <w:rFonts w:cstheme="minorHAnsi"/>
@@ -5601,7 +5561,7 @@
         </w:rPr>
       </w:pPr>
       <w:bookmarkStart w:id="4" w:name="_Toc119092990"/>
-      <w:bookmarkStart w:id="5" w:name="_Toc119093064"/>
+      <w:bookmarkStart w:id="5" w:name="_Toc119094042"/>
       <w:r>
         <w:rPr>
           <w:rFonts w:cstheme="minorHAnsi"/>
@@ -7909,7 +7869,7 @@
         </w:rPr>
       </w:pPr>
       <w:bookmarkStart w:id="6" w:name="_Toc119092991"/>
-      <w:bookmarkStart w:id="7" w:name="_Toc119093065"/>
+      <w:bookmarkStart w:id="7" w:name="_Toc119094043"/>
       <w:r>
         <w:rPr>
           <w:rFonts w:cstheme="minorHAnsi"/>
@@ -10725,7 +10685,7 @@
         </w:rPr>
       </w:pPr>
       <w:bookmarkStart w:id="8" w:name="_Toc119092992"/>
-      <w:bookmarkStart w:id="9" w:name="_Toc119093066"/>
+      <w:bookmarkStart w:id="9" w:name="_Toc119094044"/>
       <w:r>
         <w:rPr>
           <w:rFonts w:cstheme="minorHAnsi"/>
@@ -12993,26 +12953,15 @@
         </w:rPr>
         <w:t xml:space="preserve">[j] = </w:t>
       </w:r>
-      <w:proofErr w:type="spellStart"/>
-      <w:proofErr w:type="gramStart"/>
-      <w:r>
-        <w:rPr>
-          <w:rFonts w:cstheme="minorHAnsi"/>
-          <w:sz w:val="18"/>
-          <w:szCs w:val="18"/>
-          <w:lang w:val="en-US" w:eastAsia="en-US"/>
-        </w:rPr>
-        <w:t>i</w:t>
-      </w:r>
-      <w:proofErr w:type="spellEnd"/>
-      <w:r>
-        <w:rPr>
-          <w:rFonts w:cstheme="minorHAnsi"/>
-          <w:sz w:val="18"/>
-          <w:szCs w:val="18"/>
-          <w:lang w:val="en-US" w:eastAsia="en-US"/>
-        </w:rPr>
-        <w:t>;</w:t>
+      <w:proofErr w:type="gramStart"/>
+      <w:r>
+        <w:rPr>
+          <w:rFonts w:cstheme="minorHAnsi"/>
+          <w:sz w:val="18"/>
+          <w:szCs w:val="18"/>
+          <w:lang w:val="en-US" w:eastAsia="en-US"/>
+        </w:rPr>
+        <w:t>i;</w:t>
       </w:r>
       <w:proofErr w:type="gramEnd"/>
     </w:p>
@@ -16215,7 +16164,7 @@
         </w:rPr>
       </w:pPr>
       <w:bookmarkStart w:id="10" w:name="_Toc119092993"/>
-      <w:bookmarkStart w:id="11" w:name="_Toc119093067"/>
+      <w:bookmarkStart w:id="11" w:name="_Toc119094045"/>
       <w:r>
         <w:rPr>
           <w:rFonts w:cstheme="minorHAnsi"/>
@@ -18104,7 +18053,7 @@
         </w:rPr>
       </w:pPr>
       <w:bookmarkStart w:id="12" w:name="_Toc119092994"/>
-      <w:bookmarkStart w:id="13" w:name="_Toc119093068"/>
+      <w:bookmarkStart w:id="13" w:name="_Toc119094046"/>
       <w:r>
         <w:rPr>
           <w:rFonts w:cstheme="minorHAnsi"/>
@@ -22128,7 +22077,7 @@
         </w:rPr>
       </w:pPr>
       <w:bookmarkStart w:id="14" w:name="_Toc119092995"/>
-      <w:bookmarkStart w:id="15" w:name="_Toc119093069"/>
+      <w:bookmarkStart w:id="15" w:name="_Toc119094047"/>
       <w:proofErr w:type="spellStart"/>
       <w:r>
         <w:rPr>
@@ -23703,7 +23652,7 @@
         </w:rPr>
       </w:pPr>
       <w:bookmarkStart w:id="16" w:name="_Toc119092996"/>
-      <w:bookmarkStart w:id="17" w:name="_Toc119093070"/>
+      <w:bookmarkStart w:id="17" w:name="_Toc119094048"/>
       <w:r>
         <w:rPr>
           <w:rFonts w:cstheme="minorHAnsi"/>
@@ -24483,7 +24432,7 @@
         </w:rPr>
       </w:pPr>
       <w:bookmarkStart w:id="18" w:name="_Toc119092997"/>
-      <w:bookmarkStart w:id="19" w:name="_Toc119093071"/>
+      <w:bookmarkStart w:id="19" w:name="_Toc119094049"/>
       <w:r>
         <w:rPr>
           <w:rFonts w:cstheme="minorHAnsi"/>
@@ -25042,7 +24991,7 @@
         </w:rPr>
       </w:pPr>
       <w:bookmarkStart w:id="20" w:name="_Toc119092998"/>
-      <w:bookmarkStart w:id="21" w:name="_Toc119093072"/>
+      <w:bookmarkStart w:id="21" w:name="_Toc119094050"/>
       <w:r>
         <w:rPr>
           <w:rFonts w:cstheme="minorHAnsi"/>
@@ -26130,7 +26079,7 @@
         </w:rPr>
       </w:pPr>
       <w:bookmarkStart w:id="22" w:name="_Toc119092999"/>
-      <w:bookmarkStart w:id="23" w:name="_Toc119093073"/>
+      <w:bookmarkStart w:id="23" w:name="_Toc119094051"/>
       <w:r>
         <w:rPr>
           <w:rFonts w:cstheme="minorHAnsi"/>
@@ -28360,7 +28309,7 @@
         </w:rPr>
       </w:pPr>
       <w:bookmarkStart w:id="24" w:name="_Toc119093000"/>
-      <w:bookmarkStart w:id="25" w:name="_Toc119093074"/>
+      <w:bookmarkStart w:id="25" w:name="_Toc119094052"/>
       <w:r>
         <w:rPr>
           <w:rFonts w:cstheme="minorHAnsi"/>
@@ -29450,7 +29399,7 @@
         </w:rPr>
       </w:pPr>
       <w:bookmarkStart w:id="26" w:name="_Toc119093001"/>
-      <w:bookmarkStart w:id="27" w:name="_Toc119093075"/>
+      <w:bookmarkStart w:id="27" w:name="_Toc119094053"/>
       <w:r>
         <w:rPr>
           <w:rFonts w:cstheme="minorHAnsi"/>
@@ -30684,7 +30633,7 @@
         </w:rPr>
       </w:pPr>
       <w:bookmarkStart w:id="28" w:name="_Toc119093002"/>
-      <w:bookmarkStart w:id="29" w:name="_Toc119093076"/>
+      <w:bookmarkStart w:id="29" w:name="_Toc119094054"/>
       <w:r>
         <w:rPr>
           <w:rFonts w:cstheme="minorHAnsi"/>
@@ -31123,7 +31072,7 @@
         </w:rPr>
       </w:pPr>
       <w:bookmarkStart w:id="30" w:name="_Toc119093003"/>
-      <w:bookmarkStart w:id="31" w:name="_Toc119093077"/>
+      <w:bookmarkStart w:id="31" w:name="_Toc119094055"/>
       <w:r>
         <w:rPr>
           <w:rFonts w:cstheme="minorHAnsi"/>
@@ -35317,7 +35266,7 @@
         </w:rPr>
       </w:pPr>
       <w:bookmarkStart w:id="32" w:name="_Toc119093004"/>
-      <w:bookmarkStart w:id="33" w:name="_Toc119093078"/>
+      <w:bookmarkStart w:id="33" w:name="_Toc119094056"/>
       <w:r>
         <w:rPr>
           <w:rFonts w:cstheme="minorHAnsi"/>
@@ -38845,7 +38794,7 @@
         </w:rPr>
       </w:pPr>
       <w:bookmarkStart w:id="34" w:name="_Toc119093005"/>
-      <w:bookmarkStart w:id="35" w:name="_Toc119093079"/>
+      <w:bookmarkStart w:id="35" w:name="_Toc119094057"/>
       <w:r>
         <w:rPr>
           <w:rFonts w:cstheme="minorHAnsi"/>
@@ -40469,7 +40418,7 @@
         </w:rPr>
       </w:pPr>
       <w:bookmarkStart w:id="36" w:name="_Toc119093006"/>
-      <w:bookmarkStart w:id="37" w:name="_Toc119093080"/>
+      <w:bookmarkStart w:id="37" w:name="_Toc119094058"/>
       <w:r>
         <w:rPr>
           <w:rFonts w:cstheme="minorHAnsi"/>
@@ -42507,7 +42456,7 @@
         </w:rPr>
       </w:pPr>
       <w:bookmarkStart w:id="38" w:name="_Toc119093007"/>
-      <w:bookmarkStart w:id="39" w:name="_Toc119093081"/>
+      <w:bookmarkStart w:id="39" w:name="_Toc119094059"/>
       <w:r>
         <w:rPr>
           <w:rFonts w:cstheme="minorHAnsi"/>
@@ -42522,7 +42471,11 @@
     </w:p>
     <w:p>
       <w:pPr>
-        <w:ind w:left="360"/>
+        <w:pStyle w:val="ListParagraph"/>
+        <w:numPr>
+          <w:ilvl w:val="0"/>
+          <w:numId w:val="5"/>
+        </w:numPr>
         <w:rPr>
           <w:rFonts w:cstheme="minorHAnsi"/>
           <w:sz w:val="18"/>
@@ -42833,7 +42786,11 @@
     </w:p>
     <w:p>
       <w:pPr>
-        <w:ind w:left="360"/>
+        <w:pStyle w:val="ListParagraph"/>
+        <w:numPr>
+          <w:ilvl w:val="0"/>
+          <w:numId w:val="5"/>
+        </w:numPr>
         <w:rPr>
           <w:rFonts w:cstheme="minorHAnsi"/>
           <w:sz w:val="18"/>
@@ -42995,7 +42952,11 @@
     </w:p>
     <w:p>
       <w:pPr>
-        <w:ind w:left="360"/>
+        <w:pStyle w:val="ListParagraph"/>
+        <w:numPr>
+          <w:ilvl w:val="0"/>
+          <w:numId w:val="5"/>
+        </w:numPr>
         <w:rPr>
           <w:rFonts w:cstheme="minorHAnsi"/>
           <w:sz w:val="18"/>
@@ -43404,7 +43365,11 @@
     </w:p>
     <w:p>
       <w:pPr>
-        <w:ind w:left="360"/>
+        <w:pStyle w:val="ListParagraph"/>
+        <w:numPr>
+          <w:ilvl w:val="0"/>
+          <w:numId w:val="5"/>
+        </w:numPr>
         <w:rPr>
           <w:rFonts w:cstheme="minorHAnsi"/>
           <w:sz w:val="18"/>
@@ -44235,7 +44200,11 @@
     </w:p>
     <w:p>
       <w:pPr>
-        <w:ind w:left="360"/>
+        <w:pStyle w:val="ListParagraph"/>
+        <w:numPr>
+          <w:ilvl w:val="0"/>
+          <w:numId w:val="5"/>
+        </w:numPr>
         <w:rPr>
           <w:rFonts w:cstheme="minorHAnsi"/>
           <w:sz w:val="18"/>
@@ -44355,7 +44324,11 @@
     </w:p>
     <w:p>
       <w:pPr>
-        <w:ind w:left="360"/>
+        <w:pStyle w:val="ListParagraph"/>
+        <w:numPr>
+          <w:ilvl w:val="0"/>
+          <w:numId w:val="5"/>
+        </w:numPr>
         <w:rPr>
           <w:rFonts w:cstheme="minorHAnsi"/>
           <w:sz w:val="18"/>
@@ -44501,7 +44474,25 @@
           <w:szCs w:val="18"/>
           <w:lang w:val="en-US" w:eastAsia="en-US"/>
         </w:rPr>
-        <w:t xml:space="preserve"> n: C(n) = (2*</w:t>
+        <w:t xml:space="preserve"> </w:t>
+      </w:r>
+      <w:r>
+        <w:rPr>
+          <w:rFonts w:cstheme="minorHAnsi"/>
+          <w:sz w:val="18"/>
+          <w:szCs w:val="18"/>
+          <w:lang w:val="en-US" w:eastAsia="en-US"/>
+        </w:rPr>
+        <w:t>2*</w:t>
+      </w:r>
+      <w:r>
+        <w:rPr>
+          <w:rFonts w:cstheme="minorHAnsi"/>
+          <w:sz w:val="18"/>
+          <w:szCs w:val="18"/>
+          <w:lang w:val="en-US" w:eastAsia="en-US"/>
+        </w:rPr>
+        <w:t>n: C(n) = (2*</w:t>
       </w:r>
       <w:proofErr w:type="spellStart"/>
       <w:r>
@@ -44939,6 +44930,119 @@
 <file path=word/numbering.xml><?xml version="1.0" encoding="utf-8"?>
 <w:numbering xmlns:wpc="http://schemas.microsoft.com/office/word/2010/wordprocessingCanvas" xmlns:cx="http://schemas.microsoft.com/office/drawing/2014/chartex" xmlns:cx1="http://schemas.microsoft.com/office/drawing/2015/9/8/chartex" xmlns:cx2="http://schemas.microsoft.com/office/drawing/2015/10/21/chartex" xmlns:cx3="http://schemas.microsoft.com/office/drawing/2016/5/9/chartex" xmlns:cx4="http://schemas.microsoft.com/office/drawing/2016/5/10/chartex" xmlns:cx5="http://schemas.microsoft.com/office/drawing/2016/5/11/chartex" xmlns:cx6="http://schemas.microsoft.com/office/drawing/2016/5/12/chartex" xmlns:cx7="http://schemas.microsoft.com/office/drawing/2016/5/13/chartex" xmlns:cx8="http://schemas.microsoft.com/office/drawing/2016/5/14/chartex" xmlns:mc="http://schemas.openxmlformats.org/markup-compatibility/2006" xmlns:aink="http://schemas.microsoft.com/office/drawing/2016/ink" xmlns:am3d="http://schemas.microsoft.com/office/drawing/2017/model3d" xmlns:o="urn:schemas-microsoft-com:office:office" xmlns:oel="http://schemas.microsoft.com/office/2019/extlst" xmlns:r="http://schemas.openxmlformats.org/officeDocument/2006/relationships" xmlns:m="http://schemas.openxmlformats.org/officeDocument/2006/math" xmlns:v="urn:schemas-microsoft-com:vml" xmlns:wp14="http://schemas.microsoft.com/office/word/2010/wordprocessingDrawing" xmlns:wp="http://schemas.openxmlformats.org/drawingml/2006/wordprocessingDrawing" xmlns:w10="urn:schemas-microsoft-com:office:word" xmlns:w="http://schemas.openxmlformats.org/wordprocessingml/2006/main" xmlns:w14="http://schemas.microsoft.com/office/word/2010/wordml" xmlns:w15="http://schemas.microsoft.com/office/word/2012/wordml" xmlns:w16cex="http://schemas.microsoft.com/office/word/2018/wordml/cex" xmlns:w16cid="http://schemas.microsoft.com/office/word/2016/wordml/cid" xmlns:w16="http://schemas.microsoft.com/office/word/2018/wordml" xmlns:w16sdtdh="http://schemas.microsoft.com/office/word/2020/wordml/sdtdatahash" xmlns:w16se="http://schemas.microsoft.com/office/word/2015/wordml/symex" xmlns:wpg="http://schemas.microsoft.com/office/word/2010/wordprocessingGroup" xmlns:wpi="http://schemas.microsoft.com/office/word/2010/wordprocessingInk" xmlns:wne="http://schemas.microsoft.com/office/word/2006/wordml" xmlns:wps="http://schemas.microsoft.com/office/word/2010/wordprocessingShape" mc:Ignorable="w14 w15 w16se w16cid w16 w16cex w16sdtdh wp14">
   <w:abstractNum w:abstractNumId="0" w15:restartNumberingAfterBreak="0">
+    <w:nsid w:val="3FE14A92"/>
+    <w:multiLevelType w:val="hybridMultilevel"/>
+    <w:tmpl w:val="E9367394"/>
+    <w:lvl w:ilvl="0" w:tplc="04090001">
+      <w:start w:val="1"/>
+      <w:numFmt w:val="bullet"/>
+      <w:lvlText w:val=""/>
+      <w:lvlJc w:val="left"/>
+      <w:pPr>
+        <w:ind w:left="1080" w:hanging="360"/>
+      </w:pPr>
+      <w:rPr>
+        <w:rFonts w:ascii="Symbol" w:hAnsi="Symbol" w:hint="default"/>
+      </w:rPr>
+    </w:lvl>
+    <w:lvl w:ilvl="1" w:tplc="04090003" w:tentative="1">
+      <w:start w:val="1"/>
+      <w:numFmt w:val="bullet"/>
+      <w:lvlText w:val="o"/>
+      <w:lvlJc w:val="left"/>
+      <w:pPr>
+        <w:ind w:left="1800" w:hanging="360"/>
+      </w:pPr>
+      <w:rPr>
+        <w:rFonts w:ascii="Courier New" w:hAnsi="Courier New" w:cs="Courier New" w:hint="default"/>
+      </w:rPr>
+    </w:lvl>
+    <w:lvl w:ilvl="2" w:tplc="04090005" w:tentative="1">
+      <w:start w:val="1"/>
+      <w:numFmt w:val="bullet"/>
+      <w:lvlText w:val=""/>
+      <w:lvlJc w:val="left"/>
+      <w:pPr>
+        <w:ind w:left="2520" w:hanging="360"/>
+      </w:pPr>
+      <w:rPr>
+        <w:rFonts w:ascii="Wingdings" w:hAnsi="Wingdings" w:hint="default"/>
+      </w:rPr>
+    </w:lvl>
+    <w:lvl w:ilvl="3" w:tplc="04090001" w:tentative="1">
+      <w:start w:val="1"/>
+      <w:numFmt w:val="bullet"/>
+      <w:lvlText w:val=""/>
+      <w:lvlJc w:val="left"/>
+      <w:pPr>
+        <w:ind w:left="3240" w:hanging="360"/>
+      </w:pPr>
+      <w:rPr>
+        <w:rFonts w:ascii="Symbol" w:hAnsi="Symbol" w:hint="default"/>
+      </w:rPr>
+    </w:lvl>
+    <w:lvl w:ilvl="4" w:tplc="04090003" w:tentative="1">
+      <w:start w:val="1"/>
+      <w:numFmt w:val="bullet"/>
+      <w:lvlText w:val="o"/>
+      <w:lvlJc w:val="left"/>
+      <w:pPr>
+        <w:ind w:left="3960" w:hanging="360"/>
+      </w:pPr>
+      <w:rPr>
+        <w:rFonts w:ascii="Courier New" w:hAnsi="Courier New" w:cs="Courier New" w:hint="default"/>
+      </w:rPr>
+    </w:lvl>
+    <w:lvl w:ilvl="5" w:tplc="04090005" w:tentative="1">
+      <w:start w:val="1"/>
+      <w:numFmt w:val="bullet"/>
+      <w:lvlText w:val=""/>
+      <w:lvlJc w:val="left"/>
+      <w:pPr>
+        <w:ind w:left="4680" w:hanging="360"/>
+      </w:pPr>
+      <w:rPr>
+        <w:rFonts w:ascii="Wingdings" w:hAnsi="Wingdings" w:hint="default"/>
+      </w:rPr>
+    </w:lvl>
+    <w:lvl w:ilvl="6" w:tplc="04090001" w:tentative="1">
+      <w:start w:val="1"/>
+      <w:numFmt w:val="bullet"/>
+      <w:lvlText w:val=""/>
+      <w:lvlJc w:val="left"/>
+      <w:pPr>
+        <w:ind w:left="5400" w:hanging="360"/>
+      </w:pPr>
+      <w:rPr>
+        <w:rFonts w:ascii="Symbol" w:hAnsi="Symbol" w:hint="default"/>
+      </w:rPr>
+    </w:lvl>
+    <w:lvl w:ilvl="7" w:tplc="04090003" w:tentative="1">
+      <w:start w:val="1"/>
+      <w:numFmt w:val="bullet"/>
+      <w:lvlText w:val="o"/>
+      <w:lvlJc w:val="left"/>
+      <w:pPr>
+        <w:ind w:left="6120" w:hanging="360"/>
+      </w:pPr>
+      <w:rPr>
+        <w:rFonts w:ascii="Courier New" w:hAnsi="Courier New" w:cs="Courier New" w:hint="default"/>
+      </w:rPr>
+    </w:lvl>
+    <w:lvl w:ilvl="8" w:tplc="04090005" w:tentative="1">
+      <w:start w:val="1"/>
+      <w:numFmt w:val="bullet"/>
+      <w:lvlText w:val=""/>
+      <w:lvlJc w:val="left"/>
+      <w:pPr>
+        <w:ind w:left="6840" w:hanging="360"/>
+      </w:pPr>
+      <w:rPr>
+        <w:rFonts w:ascii="Wingdings" w:hAnsi="Wingdings" w:hint="default"/>
+      </w:rPr>
+    </w:lvl>
+  </w:abstractNum>
+  <w:abstractNum w:abstractNumId="1" w15:restartNumberingAfterBreak="0">
     <w:nsid w:val="4FF36FCF"/>
     <w:multiLevelType w:val="hybridMultilevel"/>
     <w:tmpl w:val="31945DB4"/>
@@ -45027,7 +45131,7 @@
       </w:pPr>
     </w:lvl>
   </w:abstractNum>
-  <w:abstractNum w:abstractNumId="1" w15:restartNumberingAfterBreak="0">
+  <w:abstractNum w:abstractNumId="2" w15:restartNumberingAfterBreak="0">
     <w:nsid w:val="52C878FA"/>
     <w:multiLevelType w:val="multilevel"/>
     <w:tmpl w:val="52C878FA"/>
@@ -45114,7 +45218,7 @@
       </w:pPr>
     </w:lvl>
   </w:abstractNum>
-  <w:abstractNum w:abstractNumId="2" w15:restartNumberingAfterBreak="0">
+  <w:abstractNum w:abstractNumId="3" w15:restartNumberingAfterBreak="0">
     <w:nsid w:val="583BF606"/>
     <w:multiLevelType w:val="singleLevel"/>
     <w:tmpl w:val="583BF606"/>
@@ -45125,7 +45229,7 @@
       <w:lvlJc w:val="left"/>
     </w:lvl>
   </w:abstractNum>
-  <w:abstractNum w:abstractNumId="3" w15:restartNumberingAfterBreak="0">
+  <w:abstractNum w:abstractNumId="4" w15:restartNumberingAfterBreak="0">
     <w:nsid w:val="75A206CE"/>
     <w:multiLevelType w:val="hybridMultilevel"/>
     <w:tmpl w:val="F3D8456A"/>
@@ -45215,15 +45319,18 @@
     </w:lvl>
   </w:abstractNum>
   <w:num w:numId="1" w16cid:durableId="1167133721">
+    <w:abstractNumId w:val="2"/>
+  </w:num>
+  <w:num w:numId="2" w16cid:durableId="486363180">
+    <w:abstractNumId w:val="3"/>
+  </w:num>
+  <w:num w:numId="3" w16cid:durableId="2064400307">
+    <w:abstractNumId w:val="4"/>
+  </w:num>
+  <w:num w:numId="4" w16cid:durableId="429275713">
     <w:abstractNumId w:val="1"/>
   </w:num>
-  <w:num w:numId="2" w16cid:durableId="486363180">
-    <w:abstractNumId w:val="2"/>
-  </w:num>
-  <w:num w:numId="3" w16cid:durableId="2064400307">
-    <w:abstractNumId w:val="3"/>
-  </w:num>
-  <w:num w:numId="4" w16cid:durableId="429275713">
+  <w:num w:numId="5" w16cid:durableId="1027368384">
     <w:abstractNumId w:val="0"/>
   </w:num>
 </w:numbering>
@@ -46400,10 +46507,6 @@
 </file>
 
 <file path=customXml/item1.xml><?xml version="1.0" encoding="utf-8"?>
-<b:Sources xmlns:b="http://schemas.openxmlformats.org/officeDocument/2006/bibliography" xmlns="http://schemas.openxmlformats.org/officeDocument/2006/bibliography" SelectedStyle="\APASixthEditionOfficeOnline.xsl" StyleName="APA" Version="6"/>
-</file>
-
-<file path=customXml/item2.xml><?xml version="1.0" encoding="utf-8"?>
 <s:customData xmlns="http://www.wps.cn/officeDocument/2013/wpsCustomData" xmlns:s="http://www.wps.cn/officeDocument/2013/wpsCustomData">
   <customSectProps>
     <customSectPr/>
@@ -46411,18 +46514,22 @@
 </s:customData>
 </file>
 
+<file path=customXml/item2.xml><?xml version="1.0" encoding="utf-8"?>
+<b:Sources xmlns:b="http://schemas.openxmlformats.org/officeDocument/2006/bibliography" xmlns="http://schemas.openxmlformats.org/officeDocument/2006/bibliography" SelectedStyle="\APASixthEditionOfficeOnline.xsl" StyleName="APA" Version="6"/>
+</file>
+
 <file path=customXml/itemProps1.xml><?xml version="1.0" encoding="utf-8"?>
+<ds:datastoreItem xmlns:ds="http://schemas.openxmlformats.org/officeDocument/2006/customXml" ds:itemID="{B1977F7D-205B-4081-913C-38D41E755F92}">
+  <ds:schemaRefs>
+    <ds:schemaRef ds:uri="http://www.wps.cn/officeDocument/2013/wpsCustomData"/>
+  </ds:schemaRefs>
+</ds:datastoreItem>
+</file>
+
+<file path=customXml/itemProps2.xml><?xml version="1.0" encoding="utf-8"?>
 <ds:datastoreItem xmlns:ds="http://schemas.openxmlformats.org/officeDocument/2006/customXml" ds:itemID="{83EB0A3A-6B18-4B92-92DE-BD39C6B8AFAD}">
   <ds:schemaRefs>
     <ds:schemaRef ds:uri="http://schemas.openxmlformats.org/officeDocument/2006/bibliography"/>
   </ds:schemaRefs>
 </ds:datastoreItem>
-</file>
-
-<file path=customXml/itemProps2.xml><?xml version="1.0" encoding="utf-8"?>
-<ds:datastoreItem xmlns:ds="http://schemas.openxmlformats.org/officeDocument/2006/customXml" ds:itemID="{B1977F7D-205B-4081-913C-38D41E755F92}">
-  <ds:schemaRefs>
-    <ds:schemaRef ds:uri="http://www.wps.cn/officeDocument/2013/wpsCustomData"/>
-  </ds:schemaRefs>
-</ds:datastoreItem>
 </file>
</xml_diff>